<commit_message>
fix closing a resource
</commit_message>
<xml_diff>
--- a/currency.docx
+++ b/currency.docx
@@ -10,7 +10,7 @@
         <w:rPr>
           <w:b w:val="true"/>
         </w:rPr>
-        <w:t>BANK NAME - PrivatBank</w:t>
+        <w:t>BANK NAME - NationalBank</w:t>
       </w:r>
     </w:p>
     <w:p>
@@ -32,7 +32,7 @@
         <w:rPr>
           <w:b w:val="true"/>
         </w:rPr>
-        <w:t>DATE - 21.01.2020</w:t>
+        <w:t>DATE - 20.01.2020</w:t>
       </w:r>
     </w:p>
     <w:p>
@@ -43,7 +43,7 @@
         <w:rPr>
           <w:b w:val="true"/>
         </w:rPr>
-        <w:t>SALE RATE - 0.3950000</w:t>
+        <w:t>SALE RATE - 0.3948</w:t>
       </w:r>
     </w:p>
     <w:p>
@@ -54,7 +54,7 @@
         <w:rPr>
           <w:b w:val="true"/>
         </w:rPr>
-        <w:t>BUY RATE - 0.3500000</w:t>
+        <w:t>BUY RATE - unknown</w:t>
       </w:r>
     </w:p>
   </w:body>

</xml_diff>

<commit_message>
added the checkValidity method in the MainController, fixed variable names, removed unnecessary annotations
</commit_message>
<xml_diff>
--- a/currency.docx
+++ b/currency.docx
@@ -10,7 +10,7 @@
         <w:rPr>
           <w:b w:val="true"/>
         </w:rPr>
-        <w:t>BANK NAME - NationalBank</w:t>
+        <w:t>BANK NAME - BankUkraine</w:t>
       </w:r>
     </w:p>
     <w:p>
@@ -21,7 +21,7 @@
         <w:rPr>
           <w:b w:val="true"/>
         </w:rPr>
-        <w:t>CURRENCY NAME - RUB</w:t>
+        <w:t>CURRENCY NAME - USD</w:t>
       </w:r>
     </w:p>
     <w:p>
@@ -32,7 +32,7 @@
         <w:rPr>
           <w:b w:val="true"/>
         </w:rPr>
-        <w:t>DATE - 20.01.2020</w:t>
+        <w:t>DATE - 2019-09-02</w:t>
       </w:r>
     </w:p>
     <w:p>
@@ -43,7 +43,7 @@
         <w:rPr>
           <w:b w:val="true"/>
         </w:rPr>
-        <w:t>SALE RATE - 0.3948</w:t>
+        <w:t>SALE RATE - 999999.999</w:t>
       </w:r>
     </w:p>
     <w:p>

</xml_diff>